<commit_message>
Revert "Merge branch 'pr/22'"
This reverts commit 646c5a17bb2ece18eb2ea4e40977b2773eb66846, reversing
changes made to f8b88024962d05c26e2bb6c65c88c843b61422c1.
</commit_message>
<xml_diff>
--- a/NOAA_Draft_SCAT_Data_Standard.docx
+++ b/NOAA_Draft_SCAT_Data_Standard.docx
@@ -17,7 +17,7 @@
         <w:rPr>
           <w:b/>
         </w:rPr>
-        <w:t xml:space="preserve">5/12/2015</w:t>
+        <w:t xml:space="preserve">5/7/2015</w:t>
       </w:r>
     </w:p>
     <w:p>
@@ -312,7 +312,7 @@
     </w:p>
     <w:p>
       <w:r>
-        <w:t xml:space="preserve">Shorelines are intertidal, fluvial, or lacustrine environments where the land-water interface often changes in position and extent over both long and short time-scales. In order to accurately compare SCAT field data from multiple surveys at a single location it is necessary to reference these observations using a single digital shoreline representation. Shorelines representations are fixed, spatially unchanging extents of shoreline habitat. These may be derived from existing spatial data before a spill occurs or it may be necessary generate the Shoreline Representation after an incident has occurred. Shorelines are typically represented as a one-dimensional digital vector line, but may be represented as polygons (complex wetlands or floodplains) or, rarely, points. If a spill event persists for long enough, shoreline representations may move or change in morphology.</w:t>
+        <w:t xml:space="preserve">Shorelines are intertidal, fluvial, or lacustrine environments where the land-water interface often changes in position and extent over both long and short time-scales. In order to accurately compare SCAT field data from multiple surveys at a single location it is necessary to reference these observations using a single digital shoreline representation. Shorelines representations are fixed, spatially unchanging extents of shoreline habitat. These may be derived from existing spatial data before a spill occurs or it may be necessary generate the Shoreline Representation after an incident has occurred. Shorelines are typically represented as a one-dimensional digital vector line, but may be represented as polygons (complex wetlands or floodplains) or, rarely, points. If a spill event persists for long enough, shoreline representations may move or change in morphology. They have no other mandatory relationships with other entities.</w:t>
       </w:r>
     </w:p>
     <w:p>
@@ -342,7 +342,7 @@
     </w:p>
     <w:p>
       <w:r>
-        <w:t xml:space="preserve">A survey is atime-specific assessment of the oiling conditions along some subset of a shoreline representation. Surveys may or may not cover the entire length of one or more specific segments. Surveys may describe shoreline surveyed by SCAT teams on foot or observed remotely from vessels or aircraft, and do not necessarily represent areas physically occupied by SCAT teams. Surface and subsurface oiling observations made by field teams on a specific survey are child elements of that survey. A survey has no spatial extent beyond those child elements and is thus defined by the aggregate of the spatial extents of those child elements. Surveys may overlap in space and time. Surveys are associated with structured data such as the date, time and location of the survey as well as a list of the SCAT team members and a formalized generic description of the survey area (see Table 2 below and sections 1-5 of the Shoreline Oil Summary form in</w:t>
+        <w:t xml:space="preserve">A survey is atime-specific assessment of the oiling conditions along some subset of a shoreline representation. Surveys may or may not cover the entire length of one or more specific segments. Surveys may describe shoreline surveyed by SCAT teams on foot or observed remotely from vessels or aircraft, and not necessarily represent areas physically occupied by SCAT teams. Surface and subsurface oiling observations made by field teams on a specific survey are child elements of that survey. A survey has no spatial extent beyond those child elements and is thus defined by the aggregate of the spatial extents of those child elements. Surveys may overlap in space and time. Surveys are associated with structured data such as include the date, time and location of the survey as well as a list of the SCAT team members and a formalized generic description of the survey area (see Table 2 below and sections 1-5 of the Shoreline Oil Summary form in</w:t>
       </w:r>
       <w:r>
         <w:t xml:space="preserve"> </w:t>
@@ -371,7 +371,7 @@
     </w:p>
     <w:p>
       <w:r>
-        <w:t xml:space="preserve">SOOs (commonly termed oiling zones, where no observed oil is a type of oiling zone) are survey and time-specific representations of consistent observed surface oiling and other shoreline characteristics. SOOs are commonly referenced by start and end points (collected as GPS way points) of the oiling zone along with a description of the oiling characteristics using the SCAT methodology. These start-stop points are matched to the Shoreline Representation discussed above to comply with the topological requirements described in the following sections. This feature matching may be done at the time of data collection or via post-processing. Structured data associated with SOOs contain an across-shore width scalar value and a tidal elevation, but all SOOs that overlap along-shore are typically referenced as separate linear features that are all coincident with the shoreline. In some circumstances it may be necessary to represent SOOs as polygonal features (e.g. complex wetlands or floodplains) or points. Unless this is required to support unique operational considerations however, it is recommended that SOOs be represented as linear features along a linear shoreline representation. SOOs may potentially overlap in space (different tidal zones along the same shoreline) and time. See Table 3 below and sections 6 of the Shoreline Oil Summary form in</w:t>
+        <w:t xml:space="preserve">SOOs (commonly termed oiling zones, where no observed oil is a type of oiling zone) are survey and time-specific representations of consistent observed surface oiling and other shoreline characteristics. SOOs are commonly referenced consist of start and end points (collected as GPS way points) of the oiling zone along with a description of the oiling characteristics using the SCAT methodology. These start-stop points are matched to the Shoreline Representation discussed above to comply with the topological requirements described in the following sections. This feature matching may be done at the time of data collection or via post-processing. Structured data associated with SOOs contain an across-shore width scalar value and a tidal elevation, but all SOOs that overlap along-shore are typically referenced as separate linear features that are all coincident with the shoreline. In some circumstances it may be necessary to represent SOOs as polygonal features (e.g. complex wetlands or floodplains) or points. Unless this is required to support unique operational considerations however, it is recommended that SOOs be represented as linear features along a linear shoreline representation. SOOs may potentially overlap in space (different tidal zones along the same shoreline) and time. See Table 3 below and sections 6 of the Shoreline Oil Summary form in</w:t>
       </w:r>
       <w:r>
         <w:t xml:space="preserve"> </w:t>
@@ -435,7 +435,7 @@
     </w:p>
     <w:p>
       <w:r>
-        <w:t xml:space="preserve">STRs are time-period-specific recommended cleanup actions prescribed/permitted for a given location. This location can either be defined by a spatial entity (e.g., a linear or polygonal feature) specific to the STR, or by referencing the spatial geometry of other entities. For example, the location of an STR could be the extent of a specific SSO or set of SSOs from a specific survey, or the entirety of a certain segment.</w:t>
+        <w:t xml:space="preserve">STRs are time-period specific recommended cleanup actions prescribed/permitted for a given location. STRs may be referenced to surface or subsurface representations of any geometry from partial or complete portions of one or more segments. STRs are not necessarily related to SOOs or SSOOs, or even surveys, though this is often the case. STRs are not required to have an explicit spatial representation, but may instead be described by subsets of a shoreline representation based upon the existence of and relationships between other spatial conceptual entities that are child elements of that shoreline representation (for example, STRs may be referenced by the extent of a specific SSO from a specific survey, or to a specific segment). While STRs are often defined by segments or specific surface or subsurface oiling observations in practice, they have no other mandatory relationships with other entities.</w:t>
       </w:r>
     </w:p>
     <w:p>
@@ -503,7 +503,7 @@
     </w:p>
     <w:p>
       <w:r>
-        <w:t xml:space="preserve">Other conceptual entities are also required to have spatial representations, but these do not necessarily have to be stored explicitly as independent vector geometry. Instead, they may be stored as lists or lookup tables into other entities that do have explicit geometry. These entities include:</w:t>
+        <w:t xml:space="preserve">Other conceptual entities are also required to have spatial representations, but these do not necessarily have to be stored explicitly as independent vector geometry. Instead these may be stored either as vector geometry, or they may be stored as non-spatial lists or lookup tables of other entities that do have explicit geometry. These entities include:</w:t>
       </w:r>
     </w:p>
     <w:p>
@@ -532,21 +532,26 @@
     </w:p>
     <w:p>
       <w:r>
-        <w:t xml:space="preserve">Figure 2 is schematic of entities and their required spatial relationships over time. Surveys are required to have spatial extents consisting only of their children surface and subsurface shoreline observations. STRs may have spatial extents defined by one or more SOOs or SSOOs, one or more segments, or some other portion of a shoreline representation, or some other spatial extent. If an STR may be uniquely defined by reference to other entities, then it can be spatially represented by a non-spatial list of these other features. If an STR has a spatial extent that cannot be uniquely defined by one or more SOOs, SSOOs, or segments, then it must be represented by explicit vector geometry.</w:t>
+        <w:t xml:space="preserve">Figure 2 is schematic of entities and their required spatial relationships over time. Surveys are required to have spatial extents consisting only of their children surface and subsurface shoreline observations. As such, the spatial extent of a survey can either be represented by a non-spatial list of its surface and subsurface shoreline observations, or by explicit vector geometry that is identical to the vector geometry of its component SSOO and SOO. STRs may have spatial extents defined by one or more SOOs or SSOOs, one or more segments, or some other portion of a shoreline representation, or some other spatial extent. If a STR may be uniquely defined by reference to other entities, then it can be spatially represented by a non-spatial list of these other features. If a STR has a spatial extent that cannot be uniquely defined by one or more SOOs, SSOOs, or segments, then it must be represented by explicit vector geometry.</w:t>
+      </w:r>
+    </w:p>
+    <w:p>
+      <w:r>
+        <w:t xml:space="preserve">All vector geometry features representing entities with explicit spatial representation may either tightly couple the required tabular attributes (see below) with the geometry (e.g. as attributes on a shapefile) or use a relational table structure to store the attributes elsewhere. In the latter case, every vector geometry feature that is required to have a unique geometric representation must be have a unique ID that relates to only one tabular record.</w:t>
       </w:r>
     </w:p>
     <w:p>
       <w:r>
         <w:drawing>
           <wp:inline>
-            <wp:extent cx="5334000" cy="5367007"/>
+            <wp:extent cx="5334000" cy="5550609"/>
             <wp:effectExtent b="0" l="0" r="0" t="0"/>
             <wp:docPr descr="" id="1" name="Picture"/>
             <a:graphic>
               <a:graphicData uri="http://schemas.openxmlformats.org/drawingml/2006/picture">
                 <pic:pic>
                   <pic:nvPicPr>
-                    <pic:cNvPr descr="https://github.com/researchplanninginc/NOAA-SCAT-Standard/blob/master/graphics/SCATv2.png?raw=true" id="0" name="Picture"/>
+                    <pic:cNvPr descr="https://github.com/researchplanninginc/NOAA-SCAT-Standard/blob/master/graphics/SCAT.png?raw=true" id="0" name="Picture"/>
                     <pic:cNvPicPr>
                       <a:picLocks noChangeArrowheads="1" noChangeAspect="1"/>
                     </pic:cNvPicPr>
@@ -560,7 +565,7 @@
                   <pic:spPr bwMode="auto">
                     <a:xfrm>
                       <a:off x="0" y="0"/>
-                      <a:ext cx="5334000" cy="5367007"/>
+                      <a:ext cx="5334000" cy="5550609"/>
                     </a:xfrm>
                     <a:prstGeom prst="rect">
                       <a:avLst/>
@@ -643,7 +648,7 @@
     </w:p>
     <w:p>
       <w:r>
-        <w:t xml:space="preserve">The standard requires that these topological relationships exist, but does not have any requirements for how or when these relationships are enforced. For example, raw spatial data (e.g. field collected coordinates) or interim analysis products stored within a GIS or RDBMS software system are not required to comply with these topological rules. However, the standard does require that topologically compliant data is either: 1.) automatically or regularly generated as part of such software systems and associated data management processes, or 2.) is readily and simply generated when generating data for export or interchange. For example, a survey team might record the location of a linear SOO (zone) using a GPS device that records points that are not coincident with the shoreline representation. Storage of these raw coordinate data is acceptable and encouraged. To generate data compliant with this standard, however, these raw coordinates must be made topologically correct by "snapping" these coordinates to the shoreline representation and generating linear features that comply with the rules below.</w:t>
+        <w:t xml:space="preserve">The standard requires that these topological relationships exist, but does not have any requirements for how or when these relationships are enforced. For example, raw spatial data (e.g. field collected coordinates) or interim analysis products stored within a GIS or RDBMS software system are not required to comply with these topological rules. However, the standard does require that topologically compliant data is either: 1.) automatically or regularly generated as part of such software systems and associated data management processes, or 2.) is readily and simply generated when generating data for export or interchange.</w:t>
       </w:r>
     </w:p>
     <w:p>
@@ -672,7 +677,7 @@
         </w:numPr>
       </w:pPr>
       <w:r>
-        <w:t xml:space="preserve">All linear features must overlap with a linear shoreline if the relevant shoreline is represented linearly and not polygonally.</w:t>
+        <w:t xml:space="preserve">All linear features must overlap with a linear shoreline.</w:t>
       </w:r>
     </w:p>
     <w:p>
@@ -720,12 +725,12 @@
         </w:numPr>
       </w:pPr>
       <w:r>
-        <w:t xml:space="preserve">Polygonal features may have interior holes, but multipart polygonal features may not have parts contained in interior holes in that feature. These "islands" must be represented as separate spatial features.</w:t>
-      </w:r>
-    </w:p>
-    <w:p>
-      <w:r>
-        <w:t xml:space="preserve">See figures 3-6 below for illustrative examples.</w:t>
+        <w:t xml:space="preserve">Polygonal features may have interior holes, but multipart polygonal features may not have parts contained in interior holes in that feature. These must be represented as separate spatial features.</w:t>
+      </w:r>
+    </w:p>
+    <w:p>
+      <w:r>
+        <w:t xml:space="preserve">See figures 3-6 below for illustrative examples. Note that the spatial relationships described here are only required for data transmitted</w:t>
       </w:r>
     </w:p>
     <w:p>
@@ -989,7 +994,7 @@
         <w:t xml:space="preserve"> </w:t>
       </w:r>
       <w:r>
-        <w:t xml:space="preserve">All polygonal shoreline features may have interior holes, but multipart polygonal features may not have parts contained within interior holes (i.e., cannot have an "island" within a hole).</w:t>
+        <w:t xml:space="preserve">All polygonal shoreline features may have interior holes, but multipart polygonal features may not have parts contained within interior holes within themselves.</w:t>
       </w:r>
     </w:p>
     <w:p>
@@ -1045,7 +1050,7 @@
         </w:numPr>
       </w:pPr>
       <w:r>
-        <w:t xml:space="preserve">Should avoid unmodified words commonly reserved by GIS or RDMS software systems or programming constructs, such as "date", "order", "file", "range", "loop", "by" etc. For example, "date" is unacceptable as a field name, but "obs_date" is acceptable.</w:t>
+        <w:t xml:space="preserve">Should avoid unmodified words commonly reserved by GIS or RDMS software systems or programming constructs, such as "date", "order", "file", "range", "loop", "by" etc</w:t>
       </w:r>
     </w:p>
     <w:p>
@@ -1224,7 +1229,7 @@
               <w:jc w:val="left"/>
             </w:pPr>
             <w:r>
-              <w:t xml:space="preserve">SEG_ID</w:t>
+              <w:t xml:space="preserve">SEGID</w:t>
             </w:r>
           </w:p>
         </w:tc>
@@ -2287,7 +2292,7 @@
               <w:jc w:val="left"/>
             </w:pPr>
             <w:r>
-              <w:t xml:space="preserve">SURV_ID</w:t>
+              <w:t xml:space="preserve">SURVID</w:t>
             </w:r>
           </w:p>
         </w:tc>
@@ -2344,7 +2349,7 @@
               <w:jc w:val="left"/>
             </w:pPr>
             <w:r>
-              <w:t xml:space="preserve">SURV_DATE</w:t>
+              <w:t xml:space="preserve">SURVDATE</w:t>
             </w:r>
           </w:p>
         </w:tc>
@@ -2936,7 +2941,7 @@
               <w:jc w:val="left"/>
             </w:pPr>
             <w:r>
-              <w:t xml:space="preserve">SURV_TYPE</w:t>
+              <w:t xml:space="preserve">SURVTYPE</w:t>
             </w:r>
           </w:p>
         </w:tc>
@@ -3134,7 +3139,7 @@
               <w:jc w:val="left"/>
             </w:pPr>
             <w:r>
-              <w:t xml:space="preserve">ZONE_ID</w:t>
+              <w:t xml:space="preserve">ZONEID</w:t>
             </w:r>
           </w:p>
         </w:tc>
@@ -3332,7 +3337,7 @@
               <w:jc w:val="left"/>
             </w:pPr>
             <w:r>
-              <w:t xml:space="preserve">OIL_DIST</w:t>
+              <w:t xml:space="preserve">OILDIST</w:t>
             </w:r>
           </w:p>
         </w:tc>
@@ -3419,7 +3424,7 @@
               <w:jc w:val="left"/>
             </w:pPr>
             <w:r>
-              <w:t xml:space="preserve">OIL_THICK</w:t>
+              <w:t xml:space="preserve">OILTHICK</w:t>
             </w:r>
           </w:p>
         </w:tc>
@@ -3503,7 +3508,7 @@
               <w:jc w:val="left"/>
             </w:pPr>
             <w:r>
-              <w:t xml:space="preserve">OIL_CHAR</w:t>
+              <w:t xml:space="preserve">OILCHAR</w:t>
             </w:r>
           </w:p>
         </w:tc>
@@ -4159,7 +4164,7 @@
               <w:jc w:val="left"/>
             </w:pPr>
             <w:r>
-              <w:t xml:space="preserve">OIL_CAT</w:t>
+              <w:t xml:space="preserve">OILCAT</w:t>
             </w:r>
           </w:p>
         </w:tc>
@@ -4353,7 +4358,7 @@
               <w:jc w:val="left"/>
             </w:pPr>
             <w:r>
-              <w:t xml:space="preserve">PIT_ID</w:t>
+              <w:t xml:space="preserve">PITID</w:t>
             </w:r>
           </w:p>
         </w:tc>
@@ -4665,7 +4670,7 @@
               <w:jc w:val="left"/>
             </w:pPr>
             <w:r>
-              <w:t xml:space="preserve">OIL_CHAR</w:t>
+              <w:t xml:space="preserve">OILCHAR</w:t>
             </w:r>
           </w:p>
         </w:tc>
@@ -4749,7 +4754,7 @@
               <w:jc w:val="left"/>
             </w:pPr>
             <w:r>
-              <w:t xml:space="preserve">OIL_DIST</w:t>
+              <w:t xml:space="preserve">OILDIST</w:t>
             </w:r>
           </w:p>
         </w:tc>
@@ -5016,7 +5021,7 @@
               <w:jc w:val="left"/>
             </w:pPr>
             <w:r>
-              <w:t xml:space="preserve">OIL_CAT</w:t>
+              <w:t xml:space="preserve">OILCAT</w:t>
             </w:r>
           </w:p>
         </w:tc>
@@ -5196,7 +5201,7 @@
               <w:jc w:val="left"/>
             </w:pPr>
             <w:r>
-              <w:t xml:space="preserve">STR_ID</w:t>
+              <w:t xml:space="preserve">STRID</w:t>
             </w:r>
           </w:p>
         </w:tc>
@@ -5877,7 +5882,7 @@
         </w:numPr>
       </w:pPr>
       <w:r>
-        <w:t xml:space="preserve">All tabular records describing surface oiling representations (zones) or subsurface oiling representations (pits) should have a parent record in the data table containing information about the survey in which the given observation was made.</w:t>
+        <w:t xml:space="preserve">All tabular records describing surface oiling representations (zones) or subsurface oiling representations (pits) should have a parent record in the data table containing information about surveys.</w:t>
       </w:r>
     </w:p>
     <w:p>
@@ -5889,7 +5894,7 @@
         </w:numPr>
       </w:pPr>
       <w:r>
-        <w:t xml:space="preserve">All tabular records describing surveys are required to have at least one child record in the data table containing information about surface oiling observations (zones) or subsurface oiling observations made in that survey.</w:t>
+        <w:t xml:space="preserve">ll tabular records describing surveys are required to have at least one child record in the data table containing information about surface oiling observations (zones) or subsurface oiling observations.</w:t>
       </w:r>
     </w:p>
     <w:p>
@@ -5992,7 +5997,7 @@
     </w:p>
     <w:p>
       <w:r>
-        <w:t xml:space="preserve">See references for internet resources specific to each of these standards. Tools enabling rapid and semi-automated creation of compliant metadata, either as stand-alone software or integrated with commercial and open source GIS and database software packages, are widely available. Compliance with a specific metadata standard is encouraged but not mandatory under the SCAT data standard. Regardless of the metadata standard applied, documentation sufficient for other users to understand the content, scope, structure, logical relationships, field names and contents, and other important details is required.</w:t>
+        <w:t xml:space="preserve">See references for internet resources specific to each of these standards. Tools enabling rapid and semi-automated creation of compliant metadata, either as stand-alone software or integrated with commercial and open source GIS and database software packages, are widely available. Compliance with a specific metadata standard is encouraged but not mandatory under the SCAT data standard. Regardless of metadata standard applied, documentation sufficient for other users to understand the content, scope, structure, logical relationships, field names and contents, and other important details is required.</w:t>
       </w:r>
     </w:p>
     <w:p>
@@ -6237,26 +6242,6 @@
       <w:bookmarkEnd w:id="93"/>
       <w:r>
         <w:t xml:space="preserve">Appendix A – Example Shoreline Observation Form</w:t>
-      </w:r>
-    </w:p>
-    <w:p>
-      <w:r>
-        <w:t xml:space="preserve">Note that this form, by design, assumes that the user is surveying a single SCAT segment. This practice is</w:t>
-      </w:r>
-      <w:r>
-        <w:t xml:space="preserve"> </w:t>
-      </w:r>
-      <w:r>
-        <w:rPr>
-          <w:i/>
-        </w:rPr>
-        <w:t xml:space="preserve">not</w:t>
-      </w:r>
-      <w:r>
-        <w:t xml:space="preserve"> </w:t>
-      </w:r>
-      <w:r>
-        <w:t xml:space="preserve">required by this data standard, though it is permitted.</w:t>
       </w:r>
     </w:p>
     <w:p>
@@ -6364,7 +6349,7 @@
     </w:p>
     <w:p>
       <w:r>
-        <w:t xml:space="preserve">This standard requires that all compliant spatial and associated tabular data must be stored or delivered in a widespread and commonly used commercial format or open-source, cross-platform format. The standard is agnostic regarding data storage and manipulation software, but compliant data must be either stored in one of the file formats described below (or similar alternative), or be able to be readily and simply converted/exported to a compliant file format to facilitate interchange.</w:t>
+        <w:t xml:space="preserve">This standard requires that all compliant spatial and associated tabular data must be stored or delivered in a widespread and commonly used commercial format or open-source, cross-platform format. The standard is agnostic regarding data storage and manipulation software, but compliant data must be either implicitly stored in one of the file formats described below (or similar alternative), or be able to be readily and simply converted/exported to a compliant file format to facilitate interchange.</w:t>
       </w:r>
     </w:p>
     <w:p>
@@ -6446,7 +6431,7 @@
         </w:numPr>
       </w:pPr>
       <w:r>
-        <w:t xml:space="preserve">Tab-delimited or comma-separated text (.TXT, .TAB, or .CSV)</w:t>
+        <w:t xml:space="preserve">Delimited or comma-separated text (.TXT, .TAB, or .CSV)</w:t>
       </w:r>
     </w:p>
     <w:p>
@@ -6487,12 +6472,12 @@
     </w:p>
     <w:p>
       <w:r>
-        <w:t xml:space="preserve">File formats such as .AI, .EPS/.PS, .PDF and/or .PSD created from graphics editing applications such as Adobe Illustrator, Adobe Photoshop, Adobe Acrobat or other image generating applications or drivers are not acceptable. Similarly, data in file formats such as .DXF or .DWG from Computer Aided Design (CAD) applications are also not compliant with this standard.</w:t>
-      </w:r>
-    </w:p>
-    <w:p>
-      <w:r>
-        <w:t xml:space="preserve">Text should be encoded using the UTF-8 Unicode encoding standard if the internal Unicode encoding is not otherwise specified.</w:t>
+        <w:t xml:space="preserve">File formats such as .AI, .EPS/.PS, .PDF and/or .PSD created from graphics editing applications such as Adobe Illustrator, Adobe Photoshop, Adobe Acrobat or other PDF generating applications or drivers are not acceptable. Similarly, data in the form of file formats such as .DXF or .DWG from Computer Aided Design (CAD) applications are also not compliant with this standard.</w:t>
+      </w:r>
+    </w:p>
+    <w:p>
+      <w:r>
+        <w:t xml:space="preserve">Any file format should encode text using the UTF-8 Unicode encoding standard if the internal Unicode encoding is not otherwise specified.</w:t>
       </w:r>
     </w:p>
     <w:sectPr/>
@@ -6588,7 +6573,7 @@
     </w:lvl>
   </w:abstractNum>
   <w:abstractNum w:abstractNumId="990">
-    <w:nsid w:val="8ff5e768"/>
+    <w:nsid w:val="14a38a9d"/>
     <w:multiLevelType w:val="multilevel"/>
     <w:lvl w:ilvl="0">
       <w:numFmt w:val="bullet"/>
@@ -6669,7 +6654,7 @@
     </w:lvl>
   </w:abstractNum>
   <w:abstractNum w:abstractNumId="99411">
-    <w:nsid w:val="8f9b86d9"/>
+    <w:nsid w:val="e5ad8eb6"/>
     <w:multiLevelType w:val="multilevel"/>
     <w:lvl w:ilvl="0">
       <w:start w:val="1"/>
@@ -6757,7 +6742,7 @@
     </w:lvl>
   </w:abstractNum>
   <w:abstractNum w:abstractNumId="991">
-    <w:nsid w:val="3d668356"/>
+    <w:nsid w:val="efb28cba"/>
     <w:multiLevelType w:val="multilevel"/>
     <w:lvl w:ilvl="0">
       <w:numFmt w:val="bullet"/>

</xml_diff>